<commit_message>
zad8 sprawozdanie chyba gotowe
</commit_message>
<xml_diff>
--- a/zad8/spr8.docx
+++ b/zad8/spr8.docx
@@ -375,19 +375,7 @@
         <w:rPr>
           <w:rFonts w:ascii="Times New Roman" w:hAnsi="Times New Roman" w:cs="Times New Roman"/>
         </w:rPr>
-        <w:t xml:space="preserve">Średni czas oczekiwania w kolejce dla </w:t>
-      </w:r>
-      <w:r>
-        <w:rPr>
-          <w:rFonts w:ascii="Times New Roman" w:hAnsi="Times New Roman" w:cs="Times New Roman"/>
-        </w:rPr>
-        <w:t>λ =</w:t>
-      </w:r>
-      <w:r>
-        <w:rPr>
-          <w:rFonts w:ascii="Times New Roman" w:hAnsi="Times New Roman" w:cs="Times New Roman"/>
-        </w:rPr>
-        <w:t>6</w:t>
+        <w:t>Średni czas oczekiwania w kolejce dla λ =6</w:t>
       </w:r>
     </w:p>
     <w:p>
@@ -621,17 +609,7 @@
           <w:b/>
           <w:bCs/>
         </w:rPr>
-        <w:t>Średnia liczba zgłoszeń w kol</w:t>
-      </w:r>
-      <w:bookmarkStart w:id="5" w:name="_GoBack"/>
-      <w:bookmarkEnd w:id="5"/>
-      <w:r>
-        <w:rPr>
-          <w:rFonts w:cs="Times New Roman"/>
-          <w:b/>
-          <w:bCs/>
-        </w:rPr>
-        <w:t>ejce:</w:t>
+        <w:t>Średnia liczba zgłoszeń w kolejce:</w:t>
       </w:r>
     </w:p>
     <w:p>
@@ -1078,32 +1056,26 @@
       <w:pPr>
         <w:pStyle w:val="Standard"/>
         <w:spacing w:line="360" w:lineRule="auto"/>
-        <w:ind w:left="643"/>
         <w:rPr>
           <w:rFonts w:cs="Times New Roman"/>
           <w:b/>
           <w:bCs/>
         </w:rPr>
       </w:pPr>
-    </w:p>
-    <w:p>
-      <w:pPr>
-        <w:pStyle w:val="Standard"/>
-        <w:spacing w:line="360" w:lineRule="auto"/>
-        <w:ind w:left="283"/>
+      <w:r>
         <w:rPr>
           <w:rFonts w:cs="Times New Roman"/>
           <w:b/>
           <w:bCs/>
         </w:rPr>
-      </w:pPr>
+        <w:t xml:space="preserve">  </w:t>
+      </w:r>
       <w:r>
         <w:rPr>
           <w:rFonts w:cs="Times New Roman"/>
           <w:b/>
           <w:bCs/>
         </w:rPr>
-        <w:lastRenderedPageBreak/>
         <w:t>Średnia liczba zgłoszeń w systemie:</w:t>
       </w:r>
     </w:p>
@@ -1122,6 +1094,7 @@
           <w:rFonts w:cs="Times New Roman"/>
           <w:bCs/>
         </w:rPr>
+        <w:lastRenderedPageBreak/>
         <w:tab/>
         <w:t>- rozkład wykładniczy:</w:t>
       </w:r>
@@ -1198,31 +1171,17 @@
       <w:pPr>
         <w:pStyle w:val="Standard"/>
         <w:spacing w:line="360" w:lineRule="auto"/>
-        <w:ind w:left="643"/>
+        <w:ind w:firstLine="708"/>
         <w:rPr>
           <w:rFonts w:cs="Times New Roman"/>
           <w:bCs/>
-          <w:sz w:val="16"/>
-          <w:szCs w:val="16"/>
-        </w:rPr>
-      </w:pPr>
-    </w:p>
-    <w:p>
-      <w:pPr>
-        <w:pStyle w:val="Standard"/>
-        <w:spacing w:line="360" w:lineRule="auto"/>
-        <w:ind w:left="283"/>
+        </w:rPr>
+      </w:pPr>
+      <w:r>
         <w:rPr>
           <w:rFonts w:cs="Times New Roman"/>
           <w:bCs/>
         </w:rPr>
-      </w:pPr>
-      <w:r>
-        <w:rPr>
-          <w:rFonts w:cs="Times New Roman"/>
-          <w:bCs/>
-        </w:rPr>
-        <w:tab/>
         <w:t>- rozkład deterministyczny:</w:t>
       </w:r>
     </w:p>
@@ -1495,18 +1454,6 @@
           <w:bCs/>
         </w:rPr>
       </w:pPr>
-    </w:p>
-    <w:p>
-      <w:pPr>
-        <w:pStyle w:val="Standard"/>
-        <w:spacing w:line="360" w:lineRule="auto"/>
-        <w:ind w:left="283"/>
-        <w:rPr>
-          <w:rFonts w:cs="Times New Roman"/>
-          <w:b/>
-          <w:bCs/>
-        </w:rPr>
-      </w:pPr>
       <w:r>
         <w:rPr>
           <w:rFonts w:cs="Times New Roman"/>
@@ -1601,14 +1548,6 @@
     </w:p>
     <w:p>
       <w:pPr>
-        <w:rPr>
-          <w:rFonts w:ascii="Times New Roman" w:hAnsi="Times New Roman" w:cs="Times New Roman"/>
-          <w:b/>
-        </w:rPr>
-      </w:pPr>
-    </w:p>
-    <w:p>
-      <w:pPr>
         <w:pStyle w:val="ListParagraph"/>
         <w:numPr>
           <w:ilvl w:val="0"/>
@@ -1701,33 +1640,6 @@
     </w:p>
     <w:p>
       <w:pPr>
-        <w:pStyle w:val="ListParagraph"/>
-        <w:ind w:left="643"/>
-        <w:rPr>
-          <w:rFonts w:ascii="Times New Roman" w:hAnsi="Times New Roman" w:cs="Times New Roman"/>
-        </w:rPr>
-      </w:pPr>
-    </w:p>
-    <w:p>
-      <w:pPr>
-        <w:pStyle w:val="ListParagraph"/>
-        <w:ind w:left="643"/>
-        <w:rPr>
-          <w:rFonts w:ascii="Times New Roman" w:hAnsi="Times New Roman" w:cs="Times New Roman"/>
-        </w:rPr>
-      </w:pPr>
-    </w:p>
-    <w:p>
-      <w:pPr>
-        <w:pStyle w:val="ListParagraph"/>
-        <w:ind w:left="643"/>
-        <w:rPr>
-          <w:rFonts w:ascii="Times New Roman" w:hAnsi="Times New Roman" w:cs="Times New Roman"/>
-        </w:rPr>
-      </w:pPr>
-    </w:p>
-    <w:p>
-      <w:pPr>
         <w:ind w:left="360" w:firstLine="283"/>
         <w:rPr>
           <w:rFonts w:ascii="Times New Roman" w:hAnsi="Times New Roman" w:cs="Times New Roman"/>
@@ -1757,23 +1669,11 @@
         </w:rPr>
         <w:t>Średnia liczba zgłoszeń w systemie.</w:t>
       </w:r>
-    </w:p>
-    <w:p>
-      <w:pPr>
-        <w:pStyle w:val="ListParagraph"/>
-        <w:ind w:left="643"/>
-        <w:jc w:val="center"/>
-        <w:rPr>
-          <w:rFonts w:ascii="Times New Roman" w:hAnsi="Times New Roman" w:cs="Times New Roman"/>
-        </w:rPr>
-      </w:pPr>
-      <w:r>
-        <w:rPr>
-          <w:rFonts w:ascii="Times New Roman" w:hAnsi="Times New Roman" w:cs="Times New Roman"/>
+      <w:r>
+        <w:rPr>
           <w:noProof/>
           <w:lang w:eastAsia="pl-PL"/>
         </w:rPr>
-        <w:lastRenderedPageBreak/>
         <w:drawing>
           <wp:inline distT="0" distB="0" distL="0" distR="0" wp14:anchorId="2BBD79B3" wp14:editId="064A10D9">
             <wp:extent cx="5760720" cy="4810125"/>
@@ -1819,73 +1719,20 @@
     </w:p>
     <w:p>
       <w:pPr>
-        <w:pStyle w:val="ListParagraph"/>
-        <w:ind w:left="643"/>
-        <w:rPr>
-          <w:rFonts w:ascii="Times New Roman" w:hAnsi="Times New Roman" w:cs="Times New Roman"/>
-        </w:rPr>
-      </w:pPr>
-    </w:p>
-    <w:p>
-      <w:pPr>
-        <w:pStyle w:val="ListParagraph"/>
-        <w:ind w:left="643"/>
+        <w:ind w:firstLine="643"/>
         <w:rPr>
           <w:rFonts w:ascii="Times New Roman" w:hAnsi="Times New Roman" w:cs="Times New Roman"/>
           <w:noProof/>
           <w:lang w:eastAsia="pl-PL"/>
         </w:rPr>
       </w:pPr>
-    </w:p>
-    <w:p>
-      <w:pPr>
-        <w:pStyle w:val="ListParagraph"/>
-        <w:ind w:left="643"/>
+      <w:r>
         <w:rPr>
           <w:rFonts w:ascii="Times New Roman" w:hAnsi="Times New Roman" w:cs="Times New Roman"/>
           <w:noProof/>
           <w:lang w:eastAsia="pl-PL"/>
         </w:rPr>
-      </w:pPr>
-    </w:p>
-    <w:p>
-      <w:pPr>
-        <w:pStyle w:val="ListParagraph"/>
-        <w:ind w:left="643"/>
-        <w:rPr>
-          <w:rFonts w:ascii="Times New Roman" w:hAnsi="Times New Roman" w:cs="Times New Roman"/>
-          <w:noProof/>
-          <w:lang w:eastAsia="pl-PL"/>
-        </w:rPr>
-      </w:pPr>
-    </w:p>
-    <w:p>
-      <w:pPr>
-        <w:pStyle w:val="ListParagraph"/>
-        <w:ind w:left="643"/>
-        <w:rPr>
-          <w:rFonts w:ascii="Times New Roman" w:hAnsi="Times New Roman" w:cs="Times New Roman"/>
-          <w:noProof/>
-          <w:lang w:eastAsia="pl-PL"/>
-        </w:rPr>
-      </w:pPr>
-    </w:p>
-    <w:p>
-      <w:pPr>
-        <w:pStyle w:val="ListParagraph"/>
-        <w:ind w:left="643"/>
-        <w:rPr>
-          <w:rFonts w:ascii="Times New Roman" w:hAnsi="Times New Roman" w:cs="Times New Roman"/>
-          <w:noProof/>
-          <w:lang w:eastAsia="pl-PL"/>
-        </w:rPr>
-      </w:pPr>
-      <w:r>
-        <w:rPr>
-          <w:rFonts w:ascii="Times New Roman" w:hAnsi="Times New Roman" w:cs="Times New Roman"/>
-          <w:noProof/>
-          <w:lang w:eastAsia="pl-PL"/>
-        </w:rPr>
+        <w:lastRenderedPageBreak/>
         <w:t>Ad 2)</w:t>
       </w:r>
       <w:r>
@@ -1933,7 +1780,6 @@
           <w:noProof/>
           <w:lang w:eastAsia="pl-PL"/>
         </w:rPr>
-        <w:lastRenderedPageBreak/>
         <w:drawing>
           <wp:inline distT="0" distB="0" distL="0" distR="0" wp14:anchorId="40F19B6F" wp14:editId="69E985CC">
             <wp:extent cx="5760720" cy="4810125"/>
@@ -2003,10 +1849,173 @@
           <w:rFonts w:ascii="Times New Roman" w:hAnsi="Times New Roman" w:cs="Times New Roman"/>
         </w:rPr>
       </w:pPr>
-      <w:r>
-        <w:rPr>
-          <w:rFonts w:ascii="Times New Roman" w:hAnsi="Times New Roman" w:cs="Times New Roman"/>
-        </w:rPr>
+    </w:p>
+    <w:p>
+      <w:pPr>
+        <w:pStyle w:val="ListParagraph"/>
+        <w:ind w:left="643"/>
+        <w:rPr>
+          <w:rFonts w:ascii="Times New Roman" w:hAnsi="Times New Roman" w:cs="Times New Roman"/>
+        </w:rPr>
+      </w:pPr>
+    </w:p>
+    <w:p>
+      <w:pPr>
+        <w:pStyle w:val="ListParagraph"/>
+        <w:ind w:left="643"/>
+        <w:rPr>
+          <w:rFonts w:ascii="Times New Roman" w:hAnsi="Times New Roman" w:cs="Times New Roman"/>
+        </w:rPr>
+      </w:pPr>
+    </w:p>
+    <w:p>
+      <w:pPr>
+        <w:pStyle w:val="ListParagraph"/>
+        <w:ind w:left="643"/>
+        <w:rPr>
+          <w:rFonts w:ascii="Times New Roman" w:hAnsi="Times New Roman" w:cs="Times New Roman"/>
+        </w:rPr>
+      </w:pPr>
+    </w:p>
+    <w:p>
+      <w:pPr>
+        <w:pStyle w:val="ListParagraph"/>
+        <w:ind w:left="643"/>
+        <w:rPr>
+          <w:rFonts w:ascii="Times New Roman" w:hAnsi="Times New Roman" w:cs="Times New Roman"/>
+        </w:rPr>
+      </w:pPr>
+    </w:p>
+    <w:p>
+      <w:pPr>
+        <w:pStyle w:val="ListParagraph"/>
+        <w:ind w:left="643"/>
+        <w:rPr>
+          <w:rFonts w:ascii="Times New Roman" w:hAnsi="Times New Roman" w:cs="Times New Roman"/>
+        </w:rPr>
+      </w:pPr>
+    </w:p>
+    <w:p>
+      <w:pPr>
+        <w:pStyle w:val="ListParagraph"/>
+        <w:ind w:left="643"/>
+        <w:rPr>
+          <w:rFonts w:ascii="Times New Roman" w:hAnsi="Times New Roman" w:cs="Times New Roman"/>
+        </w:rPr>
+      </w:pPr>
+    </w:p>
+    <w:p>
+      <w:pPr>
+        <w:pStyle w:val="ListParagraph"/>
+        <w:ind w:left="643"/>
+        <w:rPr>
+          <w:rFonts w:ascii="Times New Roman" w:hAnsi="Times New Roman" w:cs="Times New Roman"/>
+        </w:rPr>
+      </w:pPr>
+    </w:p>
+    <w:p>
+      <w:pPr>
+        <w:pStyle w:val="ListParagraph"/>
+        <w:ind w:left="643"/>
+        <w:rPr>
+          <w:rFonts w:ascii="Times New Roman" w:hAnsi="Times New Roman" w:cs="Times New Roman"/>
+        </w:rPr>
+      </w:pPr>
+    </w:p>
+    <w:p>
+      <w:pPr>
+        <w:pStyle w:val="ListParagraph"/>
+        <w:ind w:left="643"/>
+        <w:rPr>
+          <w:rFonts w:ascii="Times New Roman" w:hAnsi="Times New Roman" w:cs="Times New Roman"/>
+        </w:rPr>
+      </w:pPr>
+    </w:p>
+    <w:p>
+      <w:pPr>
+        <w:pStyle w:val="ListParagraph"/>
+        <w:ind w:left="643"/>
+        <w:rPr>
+          <w:rFonts w:ascii="Times New Roman" w:hAnsi="Times New Roman" w:cs="Times New Roman"/>
+        </w:rPr>
+      </w:pPr>
+    </w:p>
+    <w:p>
+      <w:pPr>
+        <w:pStyle w:val="ListParagraph"/>
+        <w:ind w:left="643"/>
+        <w:rPr>
+          <w:rFonts w:ascii="Times New Roman" w:hAnsi="Times New Roman" w:cs="Times New Roman"/>
+        </w:rPr>
+      </w:pPr>
+    </w:p>
+    <w:p>
+      <w:pPr>
+        <w:pStyle w:val="ListParagraph"/>
+        <w:ind w:left="643"/>
+        <w:rPr>
+          <w:rFonts w:ascii="Times New Roman" w:hAnsi="Times New Roman" w:cs="Times New Roman"/>
+        </w:rPr>
+      </w:pPr>
+    </w:p>
+    <w:p>
+      <w:pPr>
+        <w:pStyle w:val="ListParagraph"/>
+        <w:ind w:left="643"/>
+        <w:rPr>
+          <w:rFonts w:ascii="Times New Roman" w:hAnsi="Times New Roman" w:cs="Times New Roman"/>
+        </w:rPr>
+      </w:pPr>
+    </w:p>
+    <w:p>
+      <w:pPr>
+        <w:pStyle w:val="ListParagraph"/>
+        <w:ind w:left="643"/>
+        <w:rPr>
+          <w:rFonts w:ascii="Times New Roman" w:hAnsi="Times New Roman" w:cs="Times New Roman"/>
+        </w:rPr>
+      </w:pPr>
+    </w:p>
+    <w:p>
+      <w:pPr>
+        <w:pStyle w:val="ListParagraph"/>
+        <w:ind w:left="643"/>
+        <w:rPr>
+          <w:rFonts w:ascii="Times New Roman" w:hAnsi="Times New Roman" w:cs="Times New Roman"/>
+        </w:rPr>
+      </w:pPr>
+    </w:p>
+    <w:p>
+      <w:pPr>
+        <w:pStyle w:val="ListParagraph"/>
+        <w:ind w:left="643"/>
+        <w:rPr>
+          <w:rFonts w:ascii="Times New Roman" w:hAnsi="Times New Roman" w:cs="Times New Roman"/>
+        </w:rPr>
+      </w:pPr>
+    </w:p>
+    <w:p>
+      <w:pPr>
+        <w:pStyle w:val="ListParagraph"/>
+        <w:ind w:left="643"/>
+        <w:rPr>
+          <w:rFonts w:ascii="Times New Roman" w:hAnsi="Times New Roman" w:cs="Times New Roman"/>
+        </w:rPr>
+      </w:pPr>
+    </w:p>
+    <w:p>
+      <w:pPr>
+        <w:pStyle w:val="ListParagraph"/>
+        <w:ind w:left="643"/>
+        <w:rPr>
+          <w:rFonts w:ascii="Times New Roman" w:hAnsi="Times New Roman" w:cs="Times New Roman"/>
+        </w:rPr>
+      </w:pPr>
+      <w:r>
+        <w:rPr>
+          <w:rFonts w:ascii="Times New Roman" w:hAnsi="Times New Roman" w:cs="Times New Roman"/>
+        </w:rPr>
+        <w:lastRenderedPageBreak/>
         <w:t>Ad 3)</w:t>
       </w:r>
       <w:r>
@@ -2033,7 +2042,6 @@
         <w:rPr>
           <w:rFonts w:ascii="Times New Roman" w:hAnsi="Times New Roman" w:cs="Times New Roman"/>
         </w:rPr>
-        <w:lastRenderedPageBreak/>
         <w:t xml:space="preserve"> </w:t>
       </w:r>
       <w:r>
@@ -2093,48 +2101,12 @@
     </w:p>
     <w:p>
       <w:pPr>
-        <w:pStyle w:val="ListParagraph"/>
-        <w:ind w:left="643"/>
-        <w:rPr>
-          <w:rFonts w:ascii="Times New Roman" w:hAnsi="Times New Roman" w:cs="Times New Roman"/>
-        </w:rPr>
-      </w:pPr>
-    </w:p>
-    <w:p>
-      <w:pPr>
-        <w:pStyle w:val="ListParagraph"/>
-        <w:ind w:left="643"/>
-        <w:rPr>
-          <w:rFonts w:ascii="Times New Roman" w:hAnsi="Times New Roman" w:cs="Times New Roman"/>
-        </w:rPr>
-      </w:pPr>
-    </w:p>
-    <w:p>
-      <w:pPr>
-        <w:pStyle w:val="ListParagraph"/>
-        <w:ind w:left="643"/>
-        <w:rPr>
-          <w:rFonts w:ascii="Times New Roman" w:hAnsi="Times New Roman" w:cs="Times New Roman"/>
-        </w:rPr>
-      </w:pPr>
-    </w:p>
-    <w:p>
-      <w:pPr>
-        <w:pStyle w:val="ListParagraph"/>
-        <w:ind w:left="643"/>
-        <w:rPr>
-          <w:rFonts w:ascii="Times New Roman" w:hAnsi="Times New Roman" w:cs="Times New Roman"/>
-        </w:rPr>
-      </w:pPr>
-    </w:p>
-    <w:p>
-      <w:pPr>
-        <w:pStyle w:val="ListParagraph"/>
-        <w:ind w:left="643"/>
-        <w:rPr>
-          <w:rFonts w:ascii="Times New Roman" w:hAnsi="Times New Roman" w:cs="Times New Roman"/>
-        </w:rPr>
-      </w:pPr>
+        <w:rPr>
+          <w:rFonts w:ascii="Times New Roman" w:hAnsi="Times New Roman" w:cs="Times New Roman"/>
+        </w:rPr>
+      </w:pPr>
+      <w:bookmarkStart w:id="5" w:name="_GoBack"/>
+      <w:bookmarkEnd w:id="5"/>
     </w:p>
     <w:p>
       <w:pPr>
@@ -2171,6 +2143,16 @@
         <w:spacing w:line="276" w:lineRule="auto"/>
         <w:ind w:left="643"/>
       </w:pPr>
+    </w:p>
+    <w:p>
+      <w:pPr>
+        <w:pStyle w:val="ListParagraph"/>
+        <w:spacing w:line="276" w:lineRule="auto"/>
+        <w:ind w:left="643"/>
+      </w:pPr>
+      <w:r>
+        <w:t>Po dokonaniu obliczeń możemy zauważyć, wraz ze wzrostem parametru Lambda wzrastają: średnia liczba zgłoszeń w systemie, średnia liczba zgłoszeń w kolejce oraz średni czas oczekiwania w kolejce . Można również zaobserwować, że rozkłady o poszczególnych sigmach znajdują się pomiędzy wykładem wykładniczym, a deterministycznym.</w:t>
+      </w:r>
     </w:p>
     <w:sectPr>
       <w:footerReference w:type="default" r:id="rId10"/>
@@ -2242,7 +2224,7 @@
           <w:rPr>
             <w:noProof/>
           </w:rPr>
-          <w:t>4</w:t>
+          <w:t>2</w:t>
         </w:r>
         <w:r>
           <w:rPr>

</xml_diff>